<commit_message>
fix Popover component and some ui style
</commit_message>
<xml_diff>
--- a/public/Formatted_Frontend_Developer_Aptitude_Test.docx
+++ b/public/Formatted_Frontend_Developer_Aptitude_Test.docx
@@ -22,8 +22,10 @@
           <w:rFonts w:hint="eastAsia"/>
           <w:lang w:val="en-US" w:eastAsia="zh-CN"/>
         </w:rPr>
-        <w:t xml:space="preserve">Demo Link: </w:t>
-      </w:r>
+        <w:t>Demo Link:  https://frotend-dev-test.vercel.app/</w:t>
+      </w:r>
+      <w:bookmarkStart w:id="0" w:name="_GoBack"/>
+      <w:bookmarkEnd w:id="0"/>
     </w:p>
     <w:p/>
     <w:p>
@@ -42,8 +44,6 @@
         </w:rPr>
         <w:t>Advanced Theoretical Knowledge</w:t>
       </w:r>
-      <w:bookmarkStart w:id="0" w:name="_GoBack"/>
-      <w:bookmarkEnd w:id="0"/>
     </w:p>
     <w:p>
       <w:pPr>
@@ -186,6 +186,7 @@
     <w:p>
       <w:pPr>
         <w:numPr>
+          <w:ilvl w:val="0"/>
           <w:numId w:val="0"/>
         </w:numPr>
       </w:pPr>
@@ -205,6 +206,7 @@
     <w:p>
       <w:pPr>
         <w:numPr>
+          <w:ilvl w:val="0"/>
           <w:numId w:val="0"/>
         </w:numPr>
         <w:ind w:leftChars="0"/>
@@ -260,7 +262,7 @@
     </w:p>
     <w:p>
       <w:r>
-        <w:t>ISR（增量静态生成） 是 Next.js 提供的一种页面预渲染机制，它允许你在构建后，不用重新部署整个网站，就能在后台自动更新静态页面，实现“静态页面的增量刷新”。</w:t>
+        <w:t>ISR（增量静态生成） 是 Next.js 提供的一种页面预渲染机制，它允许在构建后，不用重新部署整个网站，就能在后台自动更新静态页面，实现“静态页面的增量刷新”。</w:t>
       </w:r>
     </w:p>
     <w:p>
@@ -282,7 +284,7 @@
     </w:p>
     <w:p>
       <w:r>
-        <w:t>在 Next.js 中，如果你的页面使用了 getStaticProps，首次构建时会静态生成 HTML 文件并缓存到 CDN/服务器。用户访问该页面时，会直接返回这个静态 HTML，速度极快，SEO 友好。</w:t>
+        <w:t>在 Next.js 中，如果的页面使用了 getStaticProps，首次构建时会静态生成 HTML 文件并缓存到 CDN/服务器。用户访问该页面时，会直接返回这个静态 HTML，速度极快，SEO 友好。</w:t>
       </w:r>
     </w:p>
     <w:p/>
@@ -300,13 +302,23 @@
     </w:p>
     <w:p>
       <w:r>
-        <w:t>你可以在 getStaticProps 里返回一个 revalidate 字段，指定页面多久“后台重新生成”一次（比如 60 秒）。</w:t>
+        <w:t>可以在 getStaticProps 里返回一个 revalidate 字段，指定页面多久“后台重新生成”一次（比如 60 秒）。</w:t>
       </w:r>
     </w:p>
     <w:p/>
     <w:p>
       <w:r>
-        <w:t>当第一个用户在 60 秒后访问该页面时：Next.js 会先返回“老的静态页面”给用户（保证秒开、不阻塞）。然后在后台自动触发 getStaticProps，用最新数据生成新的静态页面并缓存。后续用户访问时，就会直接看到最新的页面内容。</w:t>
+        <w:t>当第一个用户在 60 秒后访问该页面时：Next.js 会先返回“</w:t>
+      </w:r>
+      <w:r>
+        <w:rPr>
+          <w:rFonts w:hint="eastAsia"/>
+          <w:lang w:val="en-US" w:eastAsia="zh-CN"/>
+        </w:rPr>
+        <w:t>旧</w:t>
+      </w:r>
+      <w:r>
+        <w:t>的静态页面”给用户（保证秒开、不阻塞）。然后在后台自动触发 getStaticProps，用最新数据生成新的静态页面并缓存。后续用户访问时，就会直接看到最新的页面内容。</w:t>
       </w:r>
     </w:p>
     <w:p/>
@@ -349,7 +361,7 @@
     </w:p>
     <w:p>
       <w:r>
-        <w:t>API Routes 是 Next.js 提供的一种在项目里直接写“后端接口”的能力。你可以在 app/api/（App Router）或 pages/api/（Pages Router）目录下新建 JS/TS 文件，每个文件就是一个独立的 API 接口，可以处理 HTTP 请求（如 GET、POST、PUT、DELETE 等）。</w:t>
+        <w:t>API Routes 是 Next.js 提供的一种在项目里直接写“后端接口”的能力。可以在 app/api/（App Router）或 pages/api/（Pages Router）目录下新建 JS/TS 文件，每个文件就是一个独立的 API 接口，可以处理 HTTP 请求（如 GET、POST、PUT、DELETE 等）。</w:t>
       </w:r>
     </w:p>
     <w:p>
@@ -469,7 +481,7 @@
     </w:p>
     <w:p>
       <w:r>
-        <w:t>JIT 模式（Just-In-Time，即时编译模式） 是 Tailwind CSS 在 v2.1 及以后版本引入的编译机制。它会在你保存/修改代码时，实时（即时）只生成你页面实际用到的 CSS 类，而不是像传统模式那样预先把所有可能的类都生成一遍。</w:t>
+        <w:t>JIT 模式（Just-In-Time，即时编译模式） 是 Tailwind CSS 在 v2.1 及以后版本引入的编译机制。它会在保存/修改代码时，实时（即时）只生成页面实际用到的 CSS 类，而不是像传统模式那样预先把所有可能的类都生成一遍。</w:t>
       </w:r>
     </w:p>
     <w:p/>
@@ -518,7 +530,7 @@
     </w:p>
     <w:p>
       <w:r>
-        <w:t>开发阶段 CSS 构建几乎“秒级”，你每加一个新 class，浏览器就立即能看到效果，省去反复重启构建的烦恼。</w:t>
+        <w:t>开发阶段 CSS 构建几乎“秒级”，每加一个新 class，浏览器就立即能看到效果，省去反复重启构建的烦恼。</w:t>
       </w:r>
     </w:p>
     <w:p/>
@@ -549,7 +561,7 @@
     </w:p>
     <w:p>
       <w:r>
-        <w:t>只打包你项目中用到的类，不会像传统“全量编译”把所有可能的 Tailwind 类都生成，生产环境 CSS 文件极小，页面加载更快。</w:t>
+        <w:t>只打包项目中用到的类，不会像传统“全量编译”把所有可能的 Tailwind 类都生成，生产环境 CSS 文件极小，页面加载更快。</w:t>
       </w:r>
     </w:p>
     <w:p/>
@@ -580,7 +592,7 @@
     </w:p>
     <w:p>
       <w:r>
-        <w:t>你可以直接写 bg-[#123456]、w-[555px]、text-[2.5rem] 这种自定义色值/长度/字体大小，JIT 都会动态生成，不用再提前在 config 里配置。</w:t>
+        <w:t>可以直接写 bg-[#123456]、w-[555px]、text-[2.5rem] 这种自定义色值/长度/字体大小，JIT 都会动态生成，不用再提前在 config 里配置。</w:t>
       </w:r>
     </w:p>
     <w:p/>
@@ -642,7 +654,17 @@
     </w:p>
     <w:p>
       <w:r>
-        <w:t>传统 Tailwind 需要手动配置“Purge CSS”来清除无用类，JIT 模式天然只生成你需要的，不怕“漏删”或“误删”。</w:t>
+        <w:t>传统 Tailwind 需要手动配置“Purge CSS”来清除无用类，JIT 模式</w:t>
+      </w:r>
+      <w:r>
+        <w:rPr>
+          <w:rFonts w:hint="eastAsia"/>
+          <w:lang w:val="en-US" w:eastAsia="zh-CN"/>
+        </w:rPr>
+        <w:t>默认</w:t>
+      </w:r>
+      <w:r>
+        <w:t>只生成需要的，不怕“漏删”或“误删”。</w:t>
       </w:r>
     </w:p>
     <w:p/>
@@ -1168,7 +1190,7 @@
     </w:p>
     <w:p>
       <w:r>
-        <w:t>静态文件由 CDN 缓存和分发，源站（你的服务器）压力大大降低，带宽成本降低。</w:t>
+        <w:t>静态文件由 CDN 缓存和分发，源站（的服务器）压力大大降低，带宽成本降低。</w:t>
       </w:r>
     </w:p>
     <w:p/>
@@ -1430,6 +1452,7 @@
     <w:p>
       <w:pPr>
         <w:numPr>
+          <w:ilvl w:val="0"/>
           <w:numId w:val="0"/>
         </w:numPr>
         <w:spacing w:after="200" w:line="276" w:lineRule="auto"/>
@@ -1450,6 +1473,7 @@
     <w:p>
       <w:pPr>
         <w:numPr>
+          <w:ilvl w:val="0"/>
           <w:numId w:val="0"/>
         </w:numPr>
         <w:ind w:leftChars="0"/>
@@ -1987,6 +2011,7 @@
     <w:p>
       <w:pPr>
         <w:numPr>
+          <w:ilvl w:val="0"/>
           <w:numId w:val="0"/>
         </w:numPr>
         <w:spacing w:after="200" w:line="276" w:lineRule="auto"/>
@@ -2007,6 +2032,7 @@
     <w:p>
       <w:pPr>
         <w:numPr>
+          <w:ilvl w:val="0"/>
           <w:numId w:val="0"/>
         </w:numPr>
         <w:spacing w:after="200" w:line="276" w:lineRule="auto"/>
@@ -2027,6 +2053,7 @@
     <w:p>
       <w:pPr>
         <w:numPr>
+          <w:ilvl w:val="0"/>
           <w:numId w:val="0"/>
         </w:numPr>
         <w:spacing w:after="200" w:line="276" w:lineRule="auto"/>
@@ -2035,6 +2062,7 @@
     <w:p>
       <w:pPr>
         <w:numPr>
+          <w:ilvl w:val="0"/>
           <w:numId w:val="0"/>
         </w:numPr>
         <w:spacing w:after="200" w:line="276" w:lineRule="auto"/>
@@ -2072,6 +2100,7 @@
     <w:p>
       <w:pPr>
         <w:numPr>
+          <w:ilvl w:val="0"/>
           <w:numId w:val="0"/>
         </w:numPr>
         <w:spacing w:after="200" w:line="276" w:lineRule="auto"/>
@@ -2092,6 +2121,7 @@
     <w:p>
       <w:pPr>
         <w:numPr>
+          <w:ilvl w:val="0"/>
           <w:numId w:val="0"/>
         </w:numPr>
         <w:spacing w:after="200" w:line="276" w:lineRule="auto"/>
@@ -2144,6 +2174,7 @@
     <w:p>
       <w:pPr>
         <w:numPr>
+          <w:ilvl w:val="0"/>
           <w:numId w:val="0"/>
         </w:numPr>
         <w:spacing w:after="200" w:line="276" w:lineRule="auto"/>
@@ -2164,6 +2195,7 @@
     <w:p>
       <w:pPr>
         <w:numPr>
+          <w:ilvl w:val="0"/>
           <w:numId w:val="0"/>
         </w:numPr>
         <w:spacing w:after="200" w:line="276" w:lineRule="auto"/>
@@ -2184,6 +2216,7 @@
     <w:p>
       <w:pPr>
         <w:numPr>
+          <w:ilvl w:val="0"/>
           <w:numId w:val="0"/>
         </w:numPr>
         <w:spacing w:after="200" w:line="276" w:lineRule="auto"/>
@@ -2204,6 +2237,7 @@
     <w:p>
       <w:pPr>
         <w:numPr>
+          <w:ilvl w:val="0"/>
           <w:numId w:val="0"/>
         </w:numPr>
         <w:spacing w:after="200" w:line="276" w:lineRule="auto"/>
@@ -2224,6 +2258,7 @@
     <w:p>
       <w:pPr>
         <w:numPr>
+          <w:ilvl w:val="0"/>
           <w:numId w:val="0"/>
         </w:numPr>
         <w:spacing w:after="200" w:line="276" w:lineRule="auto"/>
@@ -3142,7 +3177,7 @@
     </w:p>
     <w:p>
       <w:r>
-        <w:t>JIT 会只生成你项目实际用到的 CSS 类，写多少就生成多少，极大减少无用代码，自动瘦身。不用再手动维护 PurgeCSS 配置，省心且体积最小。</w:t>
+        <w:t>JIT 会只生成项目实际用到的 CSS 类，写多少就生成多少，极大减少无用代码，自动瘦身。不用再手动维护 PurgeCSS 配置，省心且体积最小。</w:t>
       </w:r>
     </w:p>
     <w:p/>
@@ -3160,6 +3195,7 @@
     <w:p>
       <w:pPr>
         <w:numPr>
+          <w:ilvl w:val="0"/>
           <w:numId w:val="0"/>
         </w:numPr>
       </w:pPr>
@@ -3278,6 +3314,7 @@
     <w:p>
       <w:pPr>
         <w:numPr>
+          <w:ilvl w:val="0"/>
           <w:numId w:val="0"/>
         </w:numPr>
         <w:spacing w:after="200" w:line="276" w:lineRule="auto"/>
@@ -3286,6 +3323,7 @@
     <w:p>
       <w:pPr>
         <w:numPr>
+          <w:ilvl w:val="0"/>
           <w:numId w:val="0"/>
         </w:numPr>
         <w:spacing w:after="200" w:line="276" w:lineRule="auto"/>
@@ -3783,7 +3821,7 @@
     </w:p>
     <w:p>
       <w:r>
-        <w:t>“你可以考虑用 React.memo 优化这个组件，避免无谓的重复渲染。”</w:t>
+        <w:t>“可以考虑用 React.memo 优化这个组件，避免无谓的重复渲染。”</w:t>
       </w:r>
     </w:p>
     <w:p>
@@ -3813,12 +3851,12 @@
     </w:p>
     <w:p>
       <w:r>
-        <w:t>“我觉得这里用 map 可能比 forEach 更合适，这样能直接返回新数组。你怎么看？”</w:t>
-      </w:r>
-    </w:p>
-    <w:p>
-      <w:r>
-        <w:t>“我有个小建议，如果用解构赋值可以让代码更简洁，不过看你的想法～”</w:t>
+        <w:t>“我觉得这里用 map 可能比 forEach 更合适，这样能直接返回新数组。怎么看？”</w:t>
+      </w:r>
+    </w:p>
+    <w:p>
+      <w:r>
+        <w:t>“我有个小建议，如果用解构赋值可以让代码更简洁，不过看的想法～”</w:t>
       </w:r>
     </w:p>
     <w:p>

</xml_diff>